<commit_message>
update os hw 6
</commit_message>
<xml_diff>
--- a/os_hw6/report_hw2.docx
+++ b/os_hw6/report_hw2.docx
@@ -21,8 +21,9 @@
         <w:rPr>
           <w:sz w:val="40"/>
           <w:szCs w:val="40"/>
-        </w:rPr>
-        <w:t>2</w:t>
+          <w:lang w:val="en-US"/>
+        </w:rPr>
+        <w:t>6</w:t>
       </w:r>
     </w:p>
     <w:p>
@@ -45,7 +46,6 @@
         <w:rPr>
           <w:sz w:val="28"/>
           <w:szCs w:val="28"/>
-          <w:lang w:val="en-US"/>
         </w:rPr>
       </w:pPr>
       <w:r>
@@ -59,7 +59,6 @@
         <w:rPr>
           <w:sz w:val="28"/>
           <w:szCs w:val="28"/>
-          <w:lang w:val="en-US"/>
         </w:rPr>
         <w:t>:</w:t>
       </w:r>
@@ -178,7 +177,101 @@
         <w:rPr>
           <w:sz w:val="28"/>
           <w:szCs w:val="28"/>
-          <w:lang w:val="en-US"/>
+        </w:rPr>
+      </w:pPr>
+      <w:r>
+        <w:rPr>
+          <w:sz w:val="28"/>
+          <w:szCs w:val="28"/>
+        </w:rPr>
+        <w:t>Также программы использую общий функционал из заголовочных файлов</w:t>
+      </w:r>
+    </w:p>
+    <w:p>
+      <w:pPr>
+        <w:rPr>
+          <w:sz w:val="28"/>
+          <w:szCs w:val="28"/>
+          <w:lang w:val="en-US"/>
+        </w:rPr>
+      </w:pPr>
+      <w:r>
+        <w:rPr>
+          <w:sz w:val="28"/>
+          <w:szCs w:val="28"/>
+          <w:lang w:val="en-US"/>
+        </w:rPr>
+        <w:t>message</w:t>
+      </w:r>
+      <w:r>
+        <w:rPr>
+          <w:sz w:val="28"/>
+          <w:szCs w:val="28"/>
+          <w:lang w:val="en-US"/>
+        </w:rPr>
+        <w:t>.</w:t>
+      </w:r>
+      <w:r>
+        <w:rPr>
+          <w:sz w:val="28"/>
+          <w:szCs w:val="28"/>
+          <w:lang w:val="en-US"/>
+        </w:rPr>
+        <w:t>h</w:t>
+      </w:r>
+      <w:r>
+        <w:rPr>
+          <w:sz w:val="28"/>
+          <w:szCs w:val="28"/>
+          <w:lang w:val="en-US"/>
+        </w:rPr>
+        <w:t xml:space="preserve"> </w:t>
+      </w:r>
+      <w:r>
+        <w:rPr>
+          <w:sz w:val="28"/>
+          <w:szCs w:val="28"/>
+        </w:rPr>
+        <w:t>и</w:t>
+      </w:r>
+      <w:r>
+        <w:rPr>
+          <w:sz w:val="28"/>
+          <w:szCs w:val="28"/>
+          <w:lang w:val="en-US"/>
+        </w:rPr>
+        <w:t xml:space="preserve"> </w:t>
+      </w:r>
+      <w:r>
+        <w:rPr>
+          <w:sz w:val="28"/>
+          <w:szCs w:val="28"/>
+          <w:lang w:val="en-US"/>
+        </w:rPr>
+        <w:t>sleep</w:t>
+      </w:r>
+      <w:r>
+        <w:rPr>
+          <w:sz w:val="28"/>
+          <w:szCs w:val="28"/>
+          <w:lang w:val="en-US"/>
+        </w:rPr>
+        <w:t>_</w:t>
+      </w:r>
+      <w:r>
+        <w:rPr>
+          <w:sz w:val="28"/>
+          <w:szCs w:val="28"/>
+          <w:lang w:val="en-US"/>
+        </w:rPr>
+        <w:t>nanos.h</w:t>
+      </w:r>
+    </w:p>
+    <w:p>
+      <w:pPr>
+        <w:rPr>
+          <w:sz w:val="28"/>
+          <w:szCs w:val="28"/>
         </w:rPr>
       </w:pPr>
       <w:r>
@@ -187,6 +280,13 @@
           <w:szCs w:val="28"/>
         </w:rPr>
         <w:t>Клиент генерирует и пересылает числа серверу при помощи общей разделяемой памяти</w:t>
+      </w:r>
+      <w:r>
+        <w:rPr>
+          <w:sz w:val="28"/>
+          <w:szCs w:val="28"/>
+        </w:rPr>
+        <w:t>.</w:t>
       </w:r>
     </w:p>
     <w:p>
@@ -356,11 +456,28 @@
           <w:szCs w:val="28"/>
         </w:rPr>
       </w:pPr>
-      <w:r>
-        <w:rPr>
-          <w:sz w:val="28"/>
-          <w:szCs w:val="28"/>
-        </w:rPr>
+    </w:p>
+    <w:p>
+      <w:pPr>
+        <w:rPr>
+          <w:sz w:val="28"/>
+          <w:szCs w:val="28"/>
+        </w:rPr>
+      </w:pPr>
+    </w:p>
+    <w:p>
+      <w:pPr>
+        <w:rPr>
+          <w:sz w:val="28"/>
+          <w:szCs w:val="28"/>
+        </w:rPr>
+      </w:pPr>
+      <w:r>
+        <w:rPr>
+          <w:sz w:val="28"/>
+          <w:szCs w:val="28"/>
+        </w:rPr>
+        <w:lastRenderedPageBreak/>
         <w:t xml:space="preserve">Сообщения, тип которых идёт после </w:t>
       </w:r>
       <w:r>
@@ -401,26 +518,31 @@
           <w:szCs w:val="28"/>
         </w:rPr>
       </w:pPr>
-    </w:p>
-    <w:p>
-      <w:pPr>
-        <w:rPr>
-          <w:sz w:val="24"/>
-          <w:szCs w:val="24"/>
-        </w:rPr>
-      </w:pPr>
-      <w:r>
-        <w:rPr>
-          <w:sz w:val="24"/>
-          <w:szCs w:val="24"/>
-        </w:rPr>
-        <w:lastRenderedPageBreak/>
+      <w:r>
+        <w:rPr>
+          <w:sz w:val="28"/>
+          <w:szCs w:val="28"/>
+        </w:rPr>
         <w:t>Дополнительная константа регулирует тип завершения</w:t>
       </w:r>
       <w:r>
         <w:rPr>
-          <w:sz w:val="24"/>
-          <w:szCs w:val="24"/>
+          <w:sz w:val="28"/>
+          <w:szCs w:val="28"/>
+        </w:rPr>
+        <w:t xml:space="preserve"> </w:t>
+      </w:r>
+      <w:r>
+        <w:rPr>
+          <w:sz w:val="28"/>
+          <w:szCs w:val="28"/>
+        </w:rPr>
+        <w:t>общения между клиентом и сервером</w:t>
+      </w:r>
+      <w:r>
+        <w:rPr>
+          <w:sz w:val="28"/>
+          <w:szCs w:val="28"/>
         </w:rPr>
         <w:t>:</w:t>
       </w:r>
@@ -603,6 +725,13 @@
         </w:rPr>
         <w:t>служит специальное сообщение через общую память</w:t>
       </w:r>
+      <w:r>
+        <w:rPr>
+          <w:sz w:val="24"/>
+          <w:szCs w:val="24"/>
+        </w:rPr>
+        <w:t>.</w:t>
+      </w:r>
     </w:p>
     <w:p>
       <w:pPr>
@@ -668,7 +797,29 @@
           <w:sz w:val="24"/>
           <w:szCs w:val="24"/>
         </w:rPr>
-        <w:t xml:space="preserve"> =</w:t>
+        <w:t xml:space="preserve"> = </w:t>
+      </w:r>
+      <w:r>
+        <w:rPr>
+          <w:sz w:val="24"/>
+          <w:szCs w:val="24"/>
+          <w:lang w:val="en-US"/>
+        </w:rPr>
+        <w:t>true</w:t>
+      </w:r>
+      <w:r>
+        <w:rPr>
+          <w:sz w:val="24"/>
+          <w:szCs w:val="24"/>
+        </w:rPr>
+        <w:t xml:space="preserve">, </w:t>
+      </w:r>
+      <w:r>
+        <w:rPr>
+          <w:sz w:val="24"/>
+          <w:szCs w:val="24"/>
+        </w:rPr>
+        <w:t>то</w:t>
       </w:r>
       <w:r>
         <w:rPr>
@@ -681,23 +832,8 @@
         <w:rPr>
           <w:sz w:val="24"/>
           <w:szCs w:val="24"/>
-          <w:lang w:val="en-US"/>
-        </w:rPr>
-        <w:t>true</w:t>
-      </w:r>
-      <w:r>
-        <w:rPr>
-          <w:sz w:val="24"/>
-          <w:szCs w:val="24"/>
-        </w:rPr>
-        <w:t xml:space="preserve">, </w:t>
-      </w:r>
-      <w:r>
-        <w:rPr>
-          <w:sz w:val="24"/>
-          <w:szCs w:val="24"/>
-        </w:rPr>
-        <w:t>то</w:t>
+        </w:rPr>
+        <w:t>сигналом</w:t>
       </w:r>
       <w:r>
         <w:rPr>
@@ -711,7 +847,7 @@
           <w:sz w:val="24"/>
           <w:szCs w:val="24"/>
         </w:rPr>
-        <w:t>сигналом</w:t>
+        <w:t>завершения</w:t>
       </w:r>
       <w:r>
         <w:rPr>
@@ -725,7 +861,59 @@
           <w:sz w:val="24"/>
           <w:szCs w:val="24"/>
         </w:rPr>
-        <w:t>завершения</w:t>
+        <w:t xml:space="preserve">служит посылка сигнала </w:t>
+      </w:r>
+      <w:r>
+        <w:rPr>
+          <w:sz w:val="24"/>
+          <w:szCs w:val="24"/>
+          <w:lang w:val="en-US"/>
+        </w:rPr>
+        <w:t>SIGUSR</w:t>
+      </w:r>
+      <w:r>
+        <w:rPr>
+          <w:sz w:val="24"/>
+          <w:szCs w:val="24"/>
+        </w:rPr>
+        <w:t xml:space="preserve">1 </w:t>
+      </w:r>
+      <w:r>
+        <w:rPr>
+          <w:sz w:val="24"/>
+          <w:szCs w:val="24"/>
+        </w:rPr>
+        <w:t xml:space="preserve">при помощи функции </w:t>
+      </w:r>
+      <w:r>
+        <w:rPr>
+          <w:sz w:val="24"/>
+          <w:szCs w:val="24"/>
+          <w:lang w:val="en-US"/>
+        </w:rPr>
+        <w:t>kill</w:t>
+      </w:r>
+      <w:r>
+        <w:rPr>
+          <w:sz w:val="24"/>
+          <w:szCs w:val="24"/>
+        </w:rPr>
+        <w:t xml:space="preserve">. </w:t>
+      </w:r>
+      <w:r>
+        <w:rPr>
+          <w:sz w:val="24"/>
+          <w:szCs w:val="24"/>
+        </w:rPr>
+        <w:t xml:space="preserve">Для этого клиент и сервер заранее обмениваются </w:t>
+      </w:r>
+      <w:r>
+        <w:rPr>
+          <w:sz w:val="24"/>
+          <w:szCs w:val="24"/>
+          <w:lang w:val="en-US"/>
+        </w:rPr>
+        <w:t>id</w:t>
       </w:r>
       <w:r>
         <w:rPr>
@@ -739,14 +927,22 @@
           <w:sz w:val="24"/>
           <w:szCs w:val="24"/>
         </w:rPr>
-        <w:t>служит</w:t>
-      </w:r>
-      <w:r>
-        <w:rPr>
-          <w:sz w:val="24"/>
-          <w:szCs w:val="24"/>
-        </w:rPr>
-        <w:t xml:space="preserve"> посылка сигнала </w:t>
+        <w:t>своих процессов.</w:t>
+      </w:r>
+    </w:p>
+    <w:p>
+      <w:pPr>
+        <w:rPr>
+          <w:sz w:val="24"/>
+          <w:szCs w:val="24"/>
+        </w:rPr>
+      </w:pPr>
+      <w:r>
+        <w:rPr>
+          <w:sz w:val="24"/>
+          <w:szCs w:val="24"/>
+        </w:rPr>
+        <w:t xml:space="preserve">Пример работы программы для случая завершения через сигнал </w:t>
       </w:r>
       <w:r>
         <w:rPr>
@@ -761,87 +957,6 @@
           <w:sz w:val="24"/>
           <w:szCs w:val="24"/>
         </w:rPr>
-        <w:t xml:space="preserve">1 </w:t>
-      </w:r>
-      <w:r>
-        <w:rPr>
-          <w:sz w:val="24"/>
-          <w:szCs w:val="24"/>
-        </w:rPr>
-        <w:t xml:space="preserve">при помощи функции </w:t>
-      </w:r>
-      <w:r>
-        <w:rPr>
-          <w:sz w:val="24"/>
-          <w:szCs w:val="24"/>
-          <w:lang w:val="en-US"/>
-        </w:rPr>
-        <w:t>kill</w:t>
-      </w:r>
-      <w:r>
-        <w:rPr>
-          <w:sz w:val="24"/>
-          <w:szCs w:val="24"/>
-        </w:rPr>
-        <w:t xml:space="preserve">. </w:t>
-      </w:r>
-      <w:r>
-        <w:rPr>
-          <w:sz w:val="24"/>
-          <w:szCs w:val="24"/>
-        </w:rPr>
-        <w:t xml:space="preserve">Для этого клиент и сервер заранее обмениваются </w:t>
-      </w:r>
-      <w:r>
-        <w:rPr>
-          <w:sz w:val="24"/>
-          <w:szCs w:val="24"/>
-          <w:lang w:val="en-US"/>
-        </w:rPr>
-        <w:t>id</w:t>
-      </w:r>
-      <w:r>
-        <w:rPr>
-          <w:sz w:val="24"/>
-          <w:szCs w:val="24"/>
-        </w:rPr>
-        <w:t xml:space="preserve"> </w:t>
-      </w:r>
-      <w:r>
-        <w:rPr>
-          <w:sz w:val="24"/>
-          <w:szCs w:val="24"/>
-        </w:rPr>
-        <w:t>своих процессов.</w:t>
-      </w:r>
-    </w:p>
-    <w:p>
-      <w:pPr>
-        <w:rPr>
-          <w:sz w:val="24"/>
-          <w:szCs w:val="24"/>
-        </w:rPr>
-      </w:pPr>
-      <w:r>
-        <w:rPr>
-          <w:sz w:val="24"/>
-          <w:szCs w:val="24"/>
-        </w:rPr>
-        <w:t xml:space="preserve">Пример работы программы для случая завершения через сигнал </w:t>
-      </w:r>
-      <w:r>
-        <w:rPr>
-          <w:sz w:val="24"/>
-          <w:szCs w:val="24"/>
-          <w:lang w:val="en-US"/>
-        </w:rPr>
-        <w:t>SIGUSR</w:t>
-      </w:r>
-      <w:r>
-        <w:rPr>
-          <w:sz w:val="24"/>
-          <w:szCs w:val="24"/>
-        </w:rPr>
         <w:t>1</w:t>
       </w:r>
     </w:p>
@@ -883,7 +998,7 @@
           <w:szCs w:val="24"/>
         </w:rPr>
         <w:drawing>
-          <wp:inline distT="0" distB="0" distL="0" distR="0" wp14:anchorId="478F1411" wp14:editId="1D6866E5">
+          <wp:inline distT="0" distB="0" distL="0" distR="0" wp14:anchorId="478F1411" wp14:editId="0673AB69">
             <wp:extent cx="5932805" cy="548640"/>
             <wp:effectExtent l="0" t="0" r="0" b="3810"/>
             <wp:docPr id="754831280" name="Рисунок 2"/>
@@ -983,7 +1098,7 @@
           <w:szCs w:val="24"/>
         </w:rPr>
         <w:drawing>
-          <wp:inline distT="0" distB="0" distL="0" distR="0" wp14:anchorId="7583C04E" wp14:editId="65EBAD68">
+          <wp:inline distT="0" distB="0" distL="0" distR="0" wp14:anchorId="7583C04E" wp14:editId="38B4AD93">
             <wp:extent cx="6237058" cy="1046074"/>
             <wp:effectExtent l="0" t="0" r="0" b="1905"/>
             <wp:docPr id="124457637" name="Рисунок 1"/>
@@ -1074,7 +1189,7 @@
           <w:noProof/>
         </w:rPr>
         <w:drawing>
-          <wp:inline distT="0" distB="0" distL="0" distR="0" wp14:anchorId="0B4D0BF8" wp14:editId="706175A8">
+          <wp:inline distT="0" distB="0" distL="0" distR="0" wp14:anchorId="0B4D0BF8" wp14:editId="72E43AE7">
             <wp:extent cx="5940425" cy="1141730"/>
             <wp:effectExtent l="0" t="0" r="3175" b="1270"/>
             <wp:docPr id="640761325" name="Рисунок 3" descr="Изображение выглядит как текст, снимок экрана, Шрифт&#10;&#10;Автоматически созданное описание"/>

</xml_diff>